<commit_message>
Add text to the new fie
</commit_message>
<xml_diff>
--- a/Документ Microsoft Word.docx
+++ b/Документ Microsoft Word.docx
@@ -16,6 +16,13 @@
           <w:lang w:val="en-US"/>
         </w:rPr>
         <w:t>was here</w:t>
+      </w:r>
+      <w:r>
+        <w:rPr>
+          <w:lang w:val="en-US"/>
+        </w:rPr>
+        <w:br/>
+        <w:t>Ivan was here one more time</w:t>
       </w:r>
       <w:bookmarkStart w:id="0" w:name="_GoBack"/>
       <w:bookmarkEnd w:id="0"/>

</xml_diff>